<commit_message>
Components and CSS changes, installed storybook
</commit_message>
<xml_diff>
--- a/Offers Assignemnt - Design Document.docx
+++ b/Offers Assignemnt - Design Document.docx
@@ -772,7 +772,7 @@
     <w:sdt>
       <w:sdtPr>
         <w:rPr>
-          <w:rFonts w:eastAsiaTheme="minorHAnsi" w:cstheme="majorHAnsi"/>
+          <w:rFonts w:asciiTheme="minorHAnsi" w:eastAsiaTheme="minorHAnsi" w:hAnsiTheme="minorHAnsi" w:cstheme="majorHAnsi"/>
           <w:color w:val="auto"/>
           <w:sz w:val="24"/>
           <w:szCs w:val="24"/>
@@ -2123,8 +2123,6 @@
         </w:rPr>
         <w:br w:type="page"/>
       </w:r>
-      <w:bookmarkStart w:id="8" w:name="_GoBack"/>
-      <w:bookmarkEnd w:id="8"/>
     </w:p>
     <w:p>
       <w:pPr>
@@ -2164,7 +2162,7 @@
           <w:szCs w:val="24"/>
         </w:rPr>
       </w:pPr>
-      <w:bookmarkStart w:id="9" w:name="_Toc50421520"/>
+      <w:bookmarkStart w:id="8" w:name="_Toc50421520"/>
       <w:r>
         <w:rPr>
           <w:rFonts w:cstheme="majorHAnsi"/>
@@ -2174,7 +2172,7 @@
         </w:rPr>
         <w:t>Introduction</w:t>
       </w:r>
-      <w:bookmarkEnd w:id="9"/>
+      <w:bookmarkEnd w:id="8"/>
     </w:p>
     <w:p>
       <w:pPr>
@@ -2221,7 +2219,7 @@
           <w:szCs w:val="24"/>
         </w:rPr>
       </w:pPr>
-      <w:bookmarkStart w:id="10" w:name="_Toc50421521"/>
+      <w:bookmarkStart w:id="9" w:name="_Toc50421521"/>
       <w:r>
         <w:rPr>
           <w:rFonts w:cstheme="majorHAnsi"/>
@@ -2231,7 +2229,7 @@
         </w:rPr>
         <w:t>Use-Case View</w:t>
       </w:r>
-      <w:bookmarkEnd w:id="10"/>
+      <w:bookmarkEnd w:id="9"/>
     </w:p>
     <w:p>
       <w:pPr>
@@ -2540,18 +2538,8 @@
           <w:sz w:val="24"/>
           <w:szCs w:val="24"/>
         </w:rPr>
-        <w:t xml:space="preserve">edit button provided in front of it by accessing ID of </w:t>
-      </w:r>
-      <w:proofErr w:type="gramStart"/>
-      <w:r>
-        <w:rPr>
-          <w:rFonts w:asciiTheme="majorHAnsi" w:hAnsiTheme="majorHAnsi" w:cstheme="majorHAnsi"/>
-          <w:sz w:val="24"/>
-          <w:szCs w:val="24"/>
-        </w:rPr>
-        <w:t>particular offer</w:t>
-      </w:r>
-      <w:proofErr w:type="gramEnd"/>
+        <w:t>edit button provided in front of it by accessing ID of particular offer</w:t>
+      </w:r>
       <w:r>
         <w:rPr>
           <w:rFonts w:asciiTheme="majorHAnsi" w:hAnsiTheme="majorHAnsi" w:cstheme="majorHAnsi"/>
@@ -2619,25 +2607,7 @@
           <w:sz w:val="24"/>
           <w:szCs w:val="24"/>
         </w:rPr>
-        <w:t xml:space="preserve">Any offer can be deleted by clicking delete button provided in front of it by accessing ID of </w:t>
-      </w:r>
-      <w:proofErr w:type="gramStart"/>
-      <w:r>
-        <w:rPr>
-          <w:rFonts w:asciiTheme="majorHAnsi" w:hAnsiTheme="majorHAnsi" w:cstheme="majorHAnsi"/>
-          <w:sz w:val="24"/>
-          <w:szCs w:val="24"/>
-        </w:rPr>
-        <w:t>particular offer</w:t>
-      </w:r>
-      <w:proofErr w:type="gramEnd"/>
-      <w:r>
-        <w:rPr>
-          <w:rFonts w:asciiTheme="majorHAnsi" w:hAnsiTheme="majorHAnsi" w:cstheme="majorHAnsi"/>
-          <w:sz w:val="24"/>
-          <w:szCs w:val="24"/>
-        </w:rPr>
-        <w:t>.</w:t>
+        <w:t>Any offer can be deleted by clicking delete button provided in front of it by accessing ID of particular offer.</w:t>
       </w:r>
     </w:p>
     <w:p>
@@ -2779,7 +2749,7 @@
           <w:szCs w:val="24"/>
         </w:rPr>
       </w:pPr>
-      <w:bookmarkStart w:id="11" w:name="_Toc50421522"/>
+      <w:bookmarkStart w:id="10" w:name="_Toc50421522"/>
       <w:r>
         <w:rPr>
           <w:rFonts w:cstheme="majorHAnsi"/>
@@ -2790,7 +2760,7 @@
         <w:lastRenderedPageBreak/>
         <w:t>Flow Chart</w:t>
       </w:r>
-      <w:bookmarkEnd w:id="11"/>
+      <w:bookmarkEnd w:id="10"/>
     </w:p>
     <w:p>
       <w:pPr>
@@ -3186,7 +3156,7 @@
           <w:szCs w:val="24"/>
         </w:rPr>
       </w:pPr>
-      <w:bookmarkStart w:id="12" w:name="_Toc50421523"/>
+      <w:bookmarkStart w:id="11" w:name="_Toc50421523"/>
       <w:r>
         <w:rPr>
           <w:rFonts w:cstheme="majorHAnsi"/>
@@ -3196,7 +3166,7 @@
         </w:rPr>
         <w:t>Components</w:t>
       </w:r>
-      <w:bookmarkEnd w:id="12"/>
+      <w:bookmarkEnd w:id="11"/>
       <w:r>
         <w:rPr>
           <w:rFonts w:cstheme="majorHAnsi"/>
@@ -3310,7 +3280,31 @@
           <w:sz w:val="24"/>
           <w:szCs w:val="24"/>
         </w:rPr>
-        <w:t>Login component allows a user to login with username and password and give access to modify list of offers.</w:t>
+        <w:t xml:space="preserve">Login component allows a user to login </w:t>
+      </w:r>
+      <w:r>
+        <w:rPr>
+          <w:rFonts w:asciiTheme="majorHAnsi" w:hAnsiTheme="majorHAnsi" w:cstheme="majorHAnsi"/>
+          <w:sz w:val="24"/>
+          <w:szCs w:val="24"/>
+        </w:rPr>
+        <w:t xml:space="preserve">and register </w:t>
+      </w:r>
+      <w:r>
+        <w:rPr>
+          <w:rFonts w:asciiTheme="majorHAnsi" w:hAnsiTheme="majorHAnsi" w:cstheme="majorHAnsi"/>
+          <w:sz w:val="24"/>
+          <w:szCs w:val="24"/>
+        </w:rPr>
+        <w:t>with username and password and give access to modify list of offers</w:t>
+      </w:r>
+      <w:r>
+        <w:rPr>
+          <w:rFonts w:asciiTheme="majorHAnsi" w:hAnsiTheme="majorHAnsi" w:cstheme="majorHAnsi"/>
+          <w:sz w:val="24"/>
+          <w:szCs w:val="24"/>
+        </w:rPr>
+        <w:t>.</w:t>
       </w:r>
     </w:p>
     <w:p>
@@ -3334,7 +3328,15 @@
           <w:sz w:val="24"/>
           <w:szCs w:val="24"/>
         </w:rPr>
-        <w:t>Register</w:t>
+        <w:t>Add</w:t>
+      </w:r>
+      <w:r>
+        <w:rPr>
+          <w:rFonts w:asciiTheme="majorHAnsi" w:hAnsiTheme="majorHAnsi" w:cstheme="majorHAnsi"/>
+          <w:sz w:val="24"/>
+          <w:szCs w:val="24"/>
+        </w:rPr>
+        <w:t>Offer</w:t>
       </w:r>
       <w:r>
         <w:rPr>
@@ -3351,63 +3353,6 @@
           <w:sz w:val="24"/>
           <w:szCs w:val="24"/>
         </w:rPr>
-        <w:t xml:space="preserve"> – </w:t>
-      </w:r>
-      <w:r>
-        <w:rPr>
-          <w:rFonts w:asciiTheme="majorHAnsi" w:hAnsiTheme="majorHAnsi" w:cstheme="majorHAnsi"/>
-          <w:sz w:val="24"/>
-          <w:szCs w:val="24"/>
-        </w:rPr>
-        <w:t>Register component allows a user to register with username and password and then give access to all functionalities accessed with login.</w:t>
-      </w:r>
-    </w:p>
-    <w:p>
-      <w:pPr>
-        <w:pStyle w:val="ListParagraph"/>
-        <w:numPr>
-          <w:ilvl w:val="0"/>
-          <w:numId w:val="25"/>
-        </w:numPr>
-        <w:spacing w:line="240" w:lineRule="auto"/>
-        <w:rPr>
-          <w:rFonts w:asciiTheme="majorHAnsi" w:hAnsiTheme="majorHAnsi" w:cstheme="majorHAnsi"/>
-          <w:sz w:val="24"/>
-          <w:szCs w:val="24"/>
-        </w:rPr>
-      </w:pPr>
-      <w:proofErr w:type="spellStart"/>
-      <w:r>
-        <w:rPr>
-          <w:rFonts w:asciiTheme="majorHAnsi" w:hAnsiTheme="majorHAnsi" w:cstheme="majorHAnsi"/>
-          <w:sz w:val="24"/>
-          <w:szCs w:val="24"/>
-        </w:rPr>
-        <w:t>Add</w:t>
-      </w:r>
-      <w:r>
-        <w:rPr>
-          <w:rFonts w:asciiTheme="majorHAnsi" w:hAnsiTheme="majorHAnsi" w:cstheme="majorHAnsi"/>
-          <w:sz w:val="24"/>
-          <w:szCs w:val="24"/>
-        </w:rPr>
-        <w:t>Offer</w:t>
-      </w:r>
-      <w:r>
-        <w:rPr>
-          <w:rFonts w:asciiTheme="majorHAnsi" w:hAnsiTheme="majorHAnsi" w:cstheme="majorHAnsi"/>
-          <w:sz w:val="24"/>
-          <w:szCs w:val="24"/>
-        </w:rPr>
-        <w:t>Component</w:t>
-      </w:r>
-      <w:proofErr w:type="spellEnd"/>
-      <w:r>
-        <w:rPr>
-          <w:rFonts w:asciiTheme="majorHAnsi" w:hAnsiTheme="majorHAnsi" w:cstheme="majorHAnsi"/>
-          <w:sz w:val="24"/>
-          <w:szCs w:val="24"/>
-        </w:rPr>
         <w:t xml:space="preserve"> – This component contain form </w:t>
       </w:r>
       <w:r>
@@ -3416,40 +3361,15 @@
           <w:sz w:val="24"/>
           <w:szCs w:val="24"/>
         </w:rPr>
-        <w:t>to add new offer to the list and show it.</w:t>
-      </w:r>
-    </w:p>
-    <w:p>
-      <w:pPr>
-        <w:pStyle w:val="ListParagraph"/>
-        <w:numPr>
-          <w:ilvl w:val="0"/>
-          <w:numId w:val="25"/>
-        </w:numPr>
-        <w:spacing w:line="240" w:lineRule="auto"/>
-        <w:rPr>
-          <w:rFonts w:asciiTheme="majorHAnsi" w:hAnsiTheme="majorHAnsi" w:cstheme="majorHAnsi"/>
-          <w:sz w:val="24"/>
-          <w:szCs w:val="24"/>
-        </w:rPr>
-      </w:pPr>
-      <w:proofErr w:type="spellStart"/>
-      <w:r>
-        <w:rPr>
-          <w:rFonts w:asciiTheme="majorHAnsi" w:hAnsiTheme="majorHAnsi" w:cstheme="majorHAnsi"/>
-          <w:sz w:val="24"/>
-          <w:szCs w:val="24"/>
-        </w:rPr>
-        <w:t>AddOfferComponent</w:t>
-      </w:r>
-      <w:proofErr w:type="spellEnd"/>
-      <w:r>
-        <w:rPr>
-          <w:rFonts w:asciiTheme="majorHAnsi" w:hAnsiTheme="majorHAnsi" w:cstheme="majorHAnsi"/>
-          <w:sz w:val="24"/>
-          <w:szCs w:val="24"/>
-        </w:rPr>
-        <w:t xml:space="preserve"> – This component contain form to edit existing offer and show in the list.</w:t>
+        <w:t xml:space="preserve">to add new offer to the list and </w:t>
+      </w:r>
+      <w:r>
+        <w:rPr>
+          <w:rFonts w:asciiTheme="majorHAnsi" w:hAnsiTheme="majorHAnsi" w:cstheme="majorHAnsi"/>
+          <w:sz w:val="24"/>
+          <w:szCs w:val="24"/>
+        </w:rPr>
+        <w:t>edit offer; post to that updated list is shown.</w:t>
       </w:r>
     </w:p>
     <w:p>
@@ -3468,7 +3388,7 @@
           <w:szCs w:val="24"/>
         </w:rPr>
       </w:pPr>
-      <w:bookmarkStart w:id="13" w:name="_Toc50421524"/>
+      <w:bookmarkStart w:id="12" w:name="_Toc50421524"/>
       <w:r>
         <w:rPr>
           <w:rFonts w:cstheme="majorHAnsi"/>
@@ -3478,7 +3398,7 @@
         </w:rPr>
         <w:t>Services</w:t>
       </w:r>
-      <w:bookmarkEnd w:id="13"/>
+      <w:bookmarkEnd w:id="12"/>
     </w:p>
     <w:p>
       <w:pPr>
@@ -3651,7 +3571,7 @@
           <w:szCs w:val="24"/>
         </w:rPr>
       </w:pPr>
-      <w:bookmarkStart w:id="14" w:name="_Toc50421525"/>
+      <w:bookmarkStart w:id="13" w:name="_Toc50421525"/>
       <w:r>
         <w:rPr>
           <w:rFonts w:cstheme="majorHAnsi"/>
@@ -3659,10 +3579,9 @@
           <w:sz w:val="24"/>
           <w:szCs w:val="24"/>
         </w:rPr>
-        <w:lastRenderedPageBreak/>
         <w:t>Validations</w:t>
       </w:r>
-      <w:bookmarkEnd w:id="14"/>
+      <w:bookmarkEnd w:id="13"/>
     </w:p>
     <w:p>
       <w:pPr>
@@ -3767,6 +3686,7 @@
           <w:sz w:val="24"/>
           <w:szCs w:val="24"/>
         </w:rPr>
+        <w:lastRenderedPageBreak/>
         <w:t>- There is corresponding html template for form elements</w:t>
       </w:r>
     </w:p>
@@ -3786,7 +3706,7 @@
           <w:szCs w:val="24"/>
         </w:rPr>
       </w:pPr>
-      <w:bookmarkStart w:id="15" w:name="_Toc50421526"/>
+      <w:bookmarkStart w:id="14" w:name="_Toc50421526"/>
       <w:proofErr w:type="spellStart"/>
       <w:r>
         <w:rPr>
@@ -3807,7 +3727,7 @@
         </w:rPr>
         <w:t xml:space="preserve"> Store</w:t>
       </w:r>
-      <w:bookmarkEnd w:id="15"/>
+      <w:bookmarkEnd w:id="14"/>
     </w:p>
     <w:p>
       <w:pPr>
@@ -3853,33 +3773,7 @@
           <w:sz w:val="24"/>
           <w:szCs w:val="24"/>
         </w:rPr>
-        <w:t xml:space="preserve"> for state management for user and </w:t>
-      </w:r>
-      <w:proofErr w:type="gramStart"/>
-      <w:r>
-        <w:rPr>
-          <w:rFonts w:asciiTheme="majorHAnsi" w:hAnsiTheme="majorHAnsi" w:cstheme="majorHAnsi"/>
-          <w:sz w:val="24"/>
-          <w:szCs w:val="24"/>
-        </w:rPr>
-        <w:t xml:space="preserve">offers </w:t>
-      </w:r>
-      <w:r>
-        <w:rPr>
-          <w:rFonts w:asciiTheme="majorHAnsi" w:hAnsiTheme="majorHAnsi" w:cstheme="majorHAnsi"/>
-          <w:sz w:val="24"/>
-          <w:szCs w:val="24"/>
-        </w:rPr>
-        <w:t xml:space="preserve"> data</w:t>
-      </w:r>
-      <w:proofErr w:type="gramEnd"/>
-      <w:r>
-        <w:rPr>
-          <w:rFonts w:asciiTheme="majorHAnsi" w:hAnsiTheme="majorHAnsi" w:cstheme="majorHAnsi"/>
-          <w:sz w:val="24"/>
-          <w:szCs w:val="24"/>
-        </w:rPr>
-        <w:t>.</w:t>
+        <w:t xml:space="preserve"> for state management for user and offers  data.</w:t>
       </w:r>
     </w:p>
     <w:p>
@@ -3908,7 +3802,7 @@
           <w:szCs w:val="24"/>
         </w:rPr>
       </w:pPr>
-      <w:bookmarkStart w:id="16" w:name="_Toc50421527"/>
+      <w:bookmarkStart w:id="15" w:name="_Toc50421527"/>
       <w:r>
         <w:rPr>
           <w:rFonts w:cstheme="majorHAnsi"/>
@@ -3918,7 +3812,7 @@
         </w:rPr>
         <w:t>Tools and Libraries</w:t>
       </w:r>
-      <w:bookmarkEnd w:id="16"/>
+      <w:bookmarkEnd w:id="15"/>
     </w:p>
     <w:p>
       <w:pPr>
@@ -4289,7 +4183,7 @@
           <w:szCs w:val="24"/>
         </w:rPr>
       </w:pPr>
-      <w:bookmarkStart w:id="17" w:name="_Toc50421528"/>
+      <w:bookmarkStart w:id="16" w:name="_Toc50421528"/>
       <w:r>
         <w:rPr>
           <w:rFonts w:cstheme="majorHAnsi"/>
@@ -4299,7 +4193,7 @@
         </w:rPr>
         <w:t>Unit Testing</w:t>
       </w:r>
-      <w:bookmarkEnd w:id="17"/>
+      <w:bookmarkEnd w:id="16"/>
     </w:p>
     <w:p>
       <w:pPr>
@@ -4388,7 +4282,6 @@
         </w:rPr>
       </w:pPr>
       <w:proofErr w:type="spellStart"/>
-      <w:proofErr w:type="gramStart"/>
       <w:r>
         <w:rPr>
           <w:rFonts w:asciiTheme="majorHAnsi" w:hAnsiTheme="majorHAnsi" w:cstheme="majorHAnsi"/>
@@ -4403,16 +4296,7 @@
           <w:sz w:val="24"/>
           <w:szCs w:val="24"/>
         </w:rPr>
-        <w:t>.service</w:t>
-      </w:r>
-      <w:proofErr w:type="gramEnd"/>
-      <w:r>
-        <w:rPr>
-          <w:rFonts w:asciiTheme="majorHAnsi" w:hAnsiTheme="majorHAnsi" w:cstheme="majorHAnsi"/>
-          <w:sz w:val="24"/>
-          <w:szCs w:val="24"/>
-        </w:rPr>
-        <w:t>.</w:t>
+        <w:t>.service.</w:t>
       </w:r>
       <w:r>
         <w:rPr>
@@ -4471,7 +4355,6 @@
         </w:rPr>
       </w:pPr>
       <w:proofErr w:type="spellStart"/>
-      <w:proofErr w:type="gramStart"/>
       <w:r>
         <w:rPr>
           <w:rFonts w:asciiTheme="majorHAnsi" w:hAnsiTheme="majorHAnsi" w:cstheme="majorHAnsi"/>
@@ -4486,16 +4369,7 @@
           <w:sz w:val="24"/>
           <w:szCs w:val="24"/>
         </w:rPr>
-        <w:t>.service</w:t>
-      </w:r>
-      <w:proofErr w:type="gramEnd"/>
-      <w:r>
-        <w:rPr>
-          <w:rFonts w:asciiTheme="majorHAnsi" w:hAnsiTheme="majorHAnsi" w:cstheme="majorHAnsi"/>
-          <w:sz w:val="24"/>
-          <w:szCs w:val="24"/>
-        </w:rPr>
-        <w:t>.</w:t>
+        <w:t>.service.</w:t>
       </w:r>
       <w:r>
         <w:rPr>
@@ -4618,23 +4492,13 @@
         </w:rPr>
       </w:pPr>
       <w:proofErr w:type="spellStart"/>
-      <w:proofErr w:type="gramStart"/>
-      <w:r>
-        <w:rPr>
-          <w:rFonts w:asciiTheme="majorHAnsi" w:hAnsiTheme="majorHAnsi" w:cstheme="majorHAnsi"/>
-          <w:sz w:val="24"/>
-          <w:szCs w:val="24"/>
-        </w:rPr>
-        <w:t>offer.action</w:t>
-      </w:r>
-      <w:proofErr w:type="gramEnd"/>
-      <w:r>
-        <w:rPr>
-          <w:rFonts w:asciiTheme="majorHAnsi" w:hAnsiTheme="majorHAnsi" w:cstheme="majorHAnsi"/>
-          <w:sz w:val="24"/>
-          <w:szCs w:val="24"/>
-        </w:rPr>
-        <w:t>.spec.ts</w:t>
+      <w:r>
+        <w:rPr>
+          <w:rFonts w:asciiTheme="majorHAnsi" w:hAnsiTheme="majorHAnsi" w:cstheme="majorHAnsi"/>
+          <w:sz w:val="24"/>
+          <w:szCs w:val="24"/>
+        </w:rPr>
+        <w:t>offer.action.spec.ts</w:t>
       </w:r>
       <w:proofErr w:type="spellEnd"/>
       <w:r>
@@ -4643,31 +4507,7 @@
           <w:sz w:val="24"/>
           <w:szCs w:val="24"/>
         </w:rPr>
-        <w:t xml:space="preserve"> - </w:t>
-      </w:r>
-      <w:r>
-        <w:rPr>
-          <w:rFonts w:asciiTheme="majorHAnsi" w:hAnsiTheme="majorHAnsi" w:cstheme="majorHAnsi"/>
-          <w:sz w:val="24"/>
-          <w:szCs w:val="24"/>
-        </w:rPr>
-        <w:t xml:space="preserve">It contain test cases for the all the logic like </w:t>
-      </w:r>
-      <w:r>
-        <w:rPr>
-          <w:rFonts w:asciiTheme="majorHAnsi" w:hAnsiTheme="majorHAnsi" w:cstheme="majorHAnsi"/>
-          <w:sz w:val="24"/>
-          <w:szCs w:val="24"/>
-        </w:rPr>
-        <w:t>actions performed in offer components functionalities</w:t>
-      </w:r>
-      <w:r>
-        <w:rPr>
-          <w:rFonts w:asciiTheme="majorHAnsi" w:hAnsiTheme="majorHAnsi" w:cstheme="majorHAnsi"/>
-          <w:sz w:val="24"/>
-          <w:szCs w:val="24"/>
-        </w:rPr>
-        <w:t xml:space="preserve">. </w:t>
+        <w:t xml:space="preserve"> - It contain test cases for the all the logic like actions performed in offer components functionalities. </w:t>
       </w:r>
     </w:p>
     <w:p>
@@ -4685,23 +4525,13 @@
         </w:rPr>
       </w:pPr>
       <w:proofErr w:type="spellStart"/>
-      <w:proofErr w:type="gramStart"/>
-      <w:r>
-        <w:rPr>
-          <w:rFonts w:asciiTheme="majorHAnsi" w:hAnsiTheme="majorHAnsi" w:cstheme="majorHAnsi"/>
-          <w:sz w:val="24"/>
-          <w:szCs w:val="24"/>
-        </w:rPr>
-        <w:t>offer.reducers</w:t>
-      </w:r>
-      <w:proofErr w:type="gramEnd"/>
-      <w:r>
-        <w:rPr>
-          <w:rFonts w:asciiTheme="majorHAnsi" w:hAnsiTheme="majorHAnsi" w:cstheme="majorHAnsi"/>
-          <w:sz w:val="24"/>
-          <w:szCs w:val="24"/>
-        </w:rPr>
-        <w:t>.spec.ts</w:t>
+      <w:r>
+        <w:rPr>
+          <w:rFonts w:asciiTheme="majorHAnsi" w:hAnsiTheme="majorHAnsi" w:cstheme="majorHAnsi"/>
+          <w:sz w:val="24"/>
+          <w:szCs w:val="24"/>
+        </w:rPr>
+        <w:t>offer.reducers.spec.ts</w:t>
       </w:r>
       <w:proofErr w:type="spellEnd"/>
       <w:r>
@@ -4710,39 +4540,7 @@
           <w:sz w:val="24"/>
           <w:szCs w:val="24"/>
         </w:rPr>
-        <w:t xml:space="preserve"> - </w:t>
-      </w:r>
-      <w:r>
-        <w:rPr>
-          <w:rFonts w:asciiTheme="majorHAnsi" w:hAnsiTheme="majorHAnsi" w:cstheme="majorHAnsi"/>
-          <w:sz w:val="24"/>
-          <w:szCs w:val="24"/>
-        </w:rPr>
-        <w:t xml:space="preserve">It contain test cases for the all the logic like actions performed in offer </w:t>
-      </w:r>
-      <w:r>
-        <w:rPr>
-          <w:rFonts w:asciiTheme="majorHAnsi" w:hAnsiTheme="majorHAnsi" w:cstheme="majorHAnsi"/>
-          <w:sz w:val="24"/>
-          <w:szCs w:val="24"/>
-        </w:rPr>
-        <w:t>reducer</w:t>
-      </w:r>
-      <w:r>
-        <w:rPr>
-          <w:rFonts w:asciiTheme="majorHAnsi" w:hAnsiTheme="majorHAnsi" w:cstheme="majorHAnsi"/>
-          <w:sz w:val="24"/>
-          <w:szCs w:val="24"/>
-        </w:rPr>
-        <w:t xml:space="preserve"> functionalities</w:t>
-      </w:r>
-      <w:r>
-        <w:rPr>
-          <w:rFonts w:asciiTheme="majorHAnsi" w:hAnsiTheme="majorHAnsi" w:cstheme="majorHAnsi"/>
-          <w:sz w:val="24"/>
-          <w:szCs w:val="24"/>
-        </w:rPr>
-        <w:t>.</w:t>
+        <w:t xml:space="preserve"> - It contain test cases for the all the logic like actions performed in offer reducer functionalities.</w:t>
       </w:r>
     </w:p>
     <w:p>
@@ -4760,32 +4558,13 @@
         </w:rPr>
       </w:pPr>
       <w:proofErr w:type="spellStart"/>
-      <w:proofErr w:type="gramStart"/>
-      <w:r>
-        <w:rPr>
-          <w:rFonts w:asciiTheme="majorHAnsi" w:hAnsiTheme="majorHAnsi" w:cstheme="majorHAnsi"/>
-          <w:sz w:val="24"/>
-          <w:szCs w:val="24"/>
-        </w:rPr>
-        <w:lastRenderedPageBreak/>
-        <w:t>auth</w:t>
-      </w:r>
-      <w:r>
-        <w:rPr>
-          <w:rFonts w:asciiTheme="majorHAnsi" w:hAnsiTheme="majorHAnsi" w:cstheme="majorHAnsi"/>
-          <w:sz w:val="24"/>
-          <w:szCs w:val="24"/>
-        </w:rPr>
-        <w:t>.action</w:t>
-      </w:r>
-      <w:proofErr w:type="gramEnd"/>
-      <w:r>
-        <w:rPr>
-          <w:rFonts w:asciiTheme="majorHAnsi" w:hAnsiTheme="majorHAnsi" w:cstheme="majorHAnsi"/>
-          <w:sz w:val="24"/>
-          <w:szCs w:val="24"/>
-        </w:rPr>
-        <w:t>.spec.ts</w:t>
+      <w:r>
+        <w:rPr>
+          <w:rFonts w:asciiTheme="majorHAnsi" w:hAnsiTheme="majorHAnsi" w:cstheme="majorHAnsi"/>
+          <w:sz w:val="24"/>
+          <w:szCs w:val="24"/>
+        </w:rPr>
+        <w:t>auth.action.spec.ts</w:t>
       </w:r>
       <w:proofErr w:type="spellEnd"/>
       <w:r>
@@ -4794,55 +4573,7 @@
           <w:sz w:val="24"/>
           <w:szCs w:val="24"/>
         </w:rPr>
-        <w:t xml:space="preserve"> - </w:t>
-      </w:r>
-      <w:r>
-        <w:rPr>
-          <w:rFonts w:asciiTheme="majorHAnsi" w:hAnsiTheme="majorHAnsi" w:cstheme="majorHAnsi"/>
-          <w:sz w:val="24"/>
-          <w:szCs w:val="24"/>
-        </w:rPr>
-        <w:t xml:space="preserve">It contain test cases for the all the logic like actions performed </w:t>
-      </w:r>
-      <w:r>
-        <w:rPr>
-          <w:rFonts w:asciiTheme="majorHAnsi" w:hAnsiTheme="majorHAnsi" w:cstheme="majorHAnsi"/>
-          <w:sz w:val="24"/>
-          <w:szCs w:val="24"/>
-        </w:rPr>
-        <w:t xml:space="preserve">for login/register </w:t>
-      </w:r>
-      <w:r>
-        <w:rPr>
-          <w:rFonts w:asciiTheme="majorHAnsi" w:hAnsiTheme="majorHAnsi" w:cstheme="majorHAnsi"/>
-          <w:sz w:val="24"/>
-          <w:szCs w:val="24"/>
-        </w:rPr>
-        <w:t>component</w:t>
-      </w:r>
-      <w:r>
-        <w:rPr>
-          <w:rFonts w:asciiTheme="majorHAnsi" w:hAnsiTheme="majorHAnsi" w:cstheme="majorHAnsi"/>
-          <w:sz w:val="24"/>
-          <w:szCs w:val="24"/>
-        </w:rPr>
-        <w:t>s</w:t>
-      </w:r>
-      <w:r>
-        <w:rPr>
-          <w:rFonts w:asciiTheme="majorHAnsi" w:hAnsiTheme="majorHAnsi" w:cstheme="majorHAnsi"/>
-          <w:sz w:val="24"/>
-          <w:szCs w:val="24"/>
-        </w:rPr>
-        <w:t xml:space="preserve"> functionalities</w:t>
-      </w:r>
-      <w:r>
-        <w:rPr>
-          <w:rFonts w:asciiTheme="majorHAnsi" w:hAnsiTheme="majorHAnsi" w:cstheme="majorHAnsi"/>
-          <w:sz w:val="24"/>
-          <w:szCs w:val="24"/>
-        </w:rPr>
-        <w:t>.</w:t>
+        <w:t xml:space="preserve"> - It contain test cases for the all the logic like actions performed for login/register components functionalities.</w:t>
       </w:r>
     </w:p>
     <w:p>
@@ -4860,31 +4591,13 @@
         </w:rPr>
       </w:pPr>
       <w:proofErr w:type="spellStart"/>
-      <w:proofErr w:type="gramStart"/>
-      <w:r>
-        <w:rPr>
-          <w:rFonts w:asciiTheme="majorHAnsi" w:hAnsiTheme="majorHAnsi" w:cstheme="majorHAnsi"/>
-          <w:sz w:val="24"/>
-          <w:szCs w:val="24"/>
-        </w:rPr>
-        <w:t>auth</w:t>
-      </w:r>
-      <w:r>
-        <w:rPr>
-          <w:rFonts w:asciiTheme="majorHAnsi" w:hAnsiTheme="majorHAnsi" w:cstheme="majorHAnsi"/>
-          <w:sz w:val="24"/>
-          <w:szCs w:val="24"/>
-        </w:rPr>
-        <w:t>.reducers</w:t>
-      </w:r>
-      <w:proofErr w:type="gramEnd"/>
-      <w:r>
-        <w:rPr>
-          <w:rFonts w:asciiTheme="majorHAnsi" w:hAnsiTheme="majorHAnsi" w:cstheme="majorHAnsi"/>
-          <w:sz w:val="24"/>
-          <w:szCs w:val="24"/>
-        </w:rPr>
-        <w:t>.spec.ts</w:t>
+      <w:r>
+        <w:rPr>
+          <w:rFonts w:asciiTheme="majorHAnsi" w:hAnsiTheme="majorHAnsi" w:cstheme="majorHAnsi"/>
+          <w:sz w:val="24"/>
+          <w:szCs w:val="24"/>
+        </w:rPr>
+        <w:t>auth.reducers.spec.ts</w:t>
       </w:r>
       <w:proofErr w:type="spellEnd"/>
       <w:r>
@@ -4893,39 +4606,7 @@
           <w:sz w:val="24"/>
           <w:szCs w:val="24"/>
         </w:rPr>
-        <w:t xml:space="preserve"> - </w:t>
-      </w:r>
-      <w:r>
-        <w:rPr>
-          <w:rFonts w:asciiTheme="majorHAnsi" w:hAnsiTheme="majorHAnsi" w:cstheme="majorHAnsi"/>
-          <w:sz w:val="24"/>
-          <w:szCs w:val="24"/>
-        </w:rPr>
-        <w:t xml:space="preserve">It contain test cases for the all the logic like actions performed </w:t>
-      </w:r>
-      <w:r>
-        <w:rPr>
-          <w:rFonts w:asciiTheme="majorHAnsi" w:hAnsiTheme="majorHAnsi" w:cstheme="majorHAnsi"/>
-          <w:sz w:val="24"/>
-          <w:szCs w:val="24"/>
-        </w:rPr>
-        <w:t>for login/register</w:t>
-      </w:r>
-      <w:r>
-        <w:rPr>
-          <w:rFonts w:asciiTheme="majorHAnsi" w:hAnsiTheme="majorHAnsi" w:cstheme="majorHAnsi"/>
-          <w:sz w:val="24"/>
-          <w:szCs w:val="24"/>
-        </w:rPr>
-        <w:t xml:space="preserve"> component functionalities</w:t>
-      </w:r>
-      <w:r>
-        <w:rPr>
-          <w:rFonts w:asciiTheme="majorHAnsi" w:hAnsiTheme="majorHAnsi" w:cstheme="majorHAnsi"/>
-          <w:sz w:val="24"/>
-          <w:szCs w:val="24"/>
-        </w:rPr>
-        <w:t>.</w:t>
+        <w:t xml:space="preserve"> - It contain test cases for the all the logic like actions performed for login/register component functionalities.</w:t>
       </w:r>
     </w:p>
     <w:p>
@@ -4968,22 +4649,9 @@
           <w:sz w:val="24"/>
           <w:szCs w:val="24"/>
         </w:rPr>
-        <w:t>37</w:t>
-      </w:r>
-    </w:p>
-    <w:p>
-      <w:pPr>
-        <w:spacing w:line="240" w:lineRule="auto"/>
-        <w:rPr>
-          <w:rFonts w:asciiTheme="majorHAnsi" w:hAnsiTheme="majorHAnsi" w:cstheme="majorHAnsi"/>
-          <w:sz w:val="24"/>
-          <w:szCs w:val="24"/>
-        </w:rPr>
-      </w:pPr>
-    </w:p>
-    <w:p>
-      <w:pPr>
-        <w:spacing w:line="240" w:lineRule="auto"/>
+        <w:t>3</w:t>
+      </w:r>
+      <w:r>
         <w:rPr>
           <w:rFonts w:asciiTheme="majorHAnsi" w:hAnsiTheme="majorHAnsi" w:cstheme="majorHAnsi"/>
           <w:b/>
@@ -4991,8 +4659,22 @@
           <w:sz w:val="24"/>
           <w:szCs w:val="24"/>
         </w:rPr>
-      </w:pPr>
-      <w:r>
+        <w:t>5</w:t>
+      </w:r>
+    </w:p>
+    <w:p>
+      <w:pPr>
+        <w:spacing w:line="240" w:lineRule="auto"/>
+        <w:rPr>
+          <w:rFonts w:asciiTheme="majorHAnsi" w:hAnsiTheme="majorHAnsi" w:cstheme="majorHAnsi"/>
+          <w:sz w:val="24"/>
+          <w:szCs w:val="24"/>
+        </w:rPr>
+      </w:pPr>
+    </w:p>
+    <w:p>
+      <w:pPr>
+        <w:spacing w:line="240" w:lineRule="auto"/>
         <w:rPr>
           <w:rFonts w:asciiTheme="majorHAnsi" w:hAnsiTheme="majorHAnsi" w:cstheme="majorHAnsi"/>
           <w:b/>
@@ -5000,6 +4682,15 @@
           <w:sz w:val="24"/>
           <w:szCs w:val="24"/>
         </w:rPr>
+      </w:pPr>
+      <w:r>
+        <w:rPr>
+          <w:rFonts w:asciiTheme="majorHAnsi" w:hAnsiTheme="majorHAnsi" w:cstheme="majorHAnsi"/>
+          <w:b/>
+          <w:bCs/>
+          <w:sz w:val="24"/>
+          <w:szCs w:val="24"/>
+        </w:rPr>
         <w:t>Screenshot for unit test cases -</w:t>
       </w:r>
     </w:p>
@@ -5015,16 +4706,13 @@
       </w:pPr>
       <w:r>
         <w:rPr>
-          <w:rFonts w:asciiTheme="majorHAnsi" w:hAnsiTheme="majorHAnsi" w:cstheme="majorHAnsi"/>
           <w:noProof/>
-          <w:sz w:val="24"/>
-          <w:szCs w:val="24"/>
         </w:rPr>
         <w:drawing>
-          <wp:inline distT="0" distB="0" distL="0" distR="0" wp14:anchorId="66FBB7AB" wp14:editId="5CE8D7DD">
-            <wp:extent cx="6219825" cy="3248025"/>
-            <wp:effectExtent l="0" t="0" r="9525" b="9525"/>
-            <wp:docPr id="2" name="Picture 2"/>
+          <wp:inline distT="0" distB="0" distL="0" distR="0" wp14:anchorId="6031E538" wp14:editId="525E6A68">
+            <wp:extent cx="5886450" cy="2958465"/>
+            <wp:effectExtent l="0" t="0" r="0" b="0"/>
+            <wp:docPr id="1" name="Picture 1"/>
             <wp:cNvGraphicFramePr>
               <a:graphicFrameLocks xmlns:a="http://schemas.openxmlformats.org/drawingml/2006/main" noChangeAspect="1"/>
             </wp:cNvGraphicFramePr>
@@ -5053,7 +4741,7 @@
                   <pic:spPr bwMode="auto">
                     <a:xfrm>
                       <a:off x="0" y="0"/>
-                      <a:ext cx="6219825" cy="3248025"/>
+                      <a:ext cx="5886450" cy="2958465"/>
                     </a:xfrm>
                     <a:prstGeom prst="rect">
                       <a:avLst/>
@@ -5073,24 +4761,14 @@
     <w:p>
       <w:pPr>
         <w:spacing w:line="240" w:lineRule="auto"/>
-        <w:ind w:firstLine="360"/>
-        <w:rPr>
-          <w:rFonts w:asciiTheme="majorHAnsi" w:hAnsiTheme="majorHAnsi" w:cstheme="majorHAnsi"/>
-          <w:sz w:val="24"/>
-          <w:szCs w:val="24"/>
-        </w:rPr>
-      </w:pPr>
-    </w:p>
-    <w:p>
-      <w:pPr>
-        <w:spacing w:line="240" w:lineRule="auto"/>
-        <w:ind w:firstLine="360"/>
-        <w:rPr>
-          <w:rFonts w:asciiTheme="majorHAnsi" w:hAnsiTheme="majorHAnsi" w:cstheme="majorHAnsi"/>
-          <w:sz w:val="24"/>
-          <w:szCs w:val="24"/>
-        </w:rPr>
-      </w:pPr>
+        <w:rPr>
+          <w:rFonts w:asciiTheme="majorHAnsi" w:hAnsiTheme="majorHAnsi" w:cstheme="majorHAnsi"/>
+          <w:sz w:val="24"/>
+          <w:szCs w:val="24"/>
+        </w:rPr>
+      </w:pPr>
+      <w:bookmarkStart w:id="17" w:name="_GoBack"/>
+      <w:bookmarkEnd w:id="17"/>
     </w:p>
     <w:p>
       <w:pPr>
@@ -5290,7 +4968,6 @@
           <w:sz w:val="24"/>
           <w:szCs w:val="24"/>
         </w:rPr>
-        <w:lastRenderedPageBreak/>
         <w:t xml:space="preserve"> </w:t>
       </w:r>
       <w:r>
@@ -5406,15 +5083,6 @@
         <w:t>Open Items</w:t>
       </w:r>
       <w:bookmarkEnd w:id="20"/>
-      <w:r>
-        <w:rPr>
-          <w:rFonts w:cstheme="majorHAnsi"/>
-          <w:b/>
-          <w:sz w:val="24"/>
-          <w:szCs w:val="24"/>
-        </w:rPr>
-        <w:t xml:space="preserve"> </w:t>
-      </w:r>
     </w:p>
     <w:p>
       <w:pPr>
@@ -5436,77 +5104,6 @@
           <w:sz w:val="24"/>
           <w:szCs w:val="24"/>
         </w:rPr>
-        <w:t xml:space="preserve">Web component. </w:t>
-      </w:r>
-    </w:p>
-    <w:p>
-      <w:pPr>
-        <w:pStyle w:val="ListParagraph"/>
-        <w:numPr>
-          <w:ilvl w:val="0"/>
-          <w:numId w:val="29"/>
-        </w:numPr>
-        <w:spacing w:line="240" w:lineRule="auto"/>
-        <w:rPr>
-          <w:rFonts w:asciiTheme="majorHAnsi" w:hAnsiTheme="majorHAnsi" w:cstheme="majorHAnsi"/>
-          <w:sz w:val="24"/>
-          <w:szCs w:val="24"/>
-        </w:rPr>
-      </w:pPr>
-      <w:proofErr w:type="gramStart"/>
-      <w:r>
-        <w:rPr>
-          <w:rFonts w:asciiTheme="majorHAnsi" w:hAnsiTheme="majorHAnsi" w:cstheme="majorHAnsi"/>
-          <w:sz w:val="24"/>
-          <w:szCs w:val="24"/>
-        </w:rPr>
-        <w:t>Lit-element</w:t>
-      </w:r>
-      <w:proofErr w:type="gramEnd"/>
-    </w:p>
-    <w:p>
-      <w:pPr>
-        <w:pStyle w:val="ListParagraph"/>
-        <w:numPr>
-          <w:ilvl w:val="0"/>
-          <w:numId w:val="29"/>
-        </w:numPr>
-        <w:spacing w:line="240" w:lineRule="auto"/>
-        <w:rPr>
-          <w:rFonts w:asciiTheme="majorHAnsi" w:hAnsiTheme="majorHAnsi" w:cstheme="majorHAnsi"/>
-          <w:sz w:val="24"/>
-          <w:szCs w:val="24"/>
-        </w:rPr>
-      </w:pPr>
-      <w:r>
-        <w:rPr>
-          <w:rFonts w:asciiTheme="majorHAnsi" w:hAnsiTheme="majorHAnsi" w:cstheme="majorHAnsi"/>
-          <w:sz w:val="24"/>
-          <w:szCs w:val="24"/>
-        </w:rPr>
-        <w:t>I18</w:t>
-      </w:r>
-    </w:p>
-    <w:p>
-      <w:pPr>
-        <w:pStyle w:val="ListParagraph"/>
-        <w:numPr>
-          <w:ilvl w:val="0"/>
-          <w:numId w:val="29"/>
-        </w:numPr>
-        <w:spacing w:line="240" w:lineRule="auto"/>
-        <w:rPr>
-          <w:rFonts w:asciiTheme="majorHAnsi" w:hAnsiTheme="majorHAnsi" w:cstheme="majorHAnsi"/>
-          <w:sz w:val="24"/>
-          <w:szCs w:val="24"/>
-        </w:rPr>
-      </w:pPr>
-      <w:r>
-        <w:rPr>
-          <w:rFonts w:asciiTheme="majorHAnsi" w:hAnsiTheme="majorHAnsi" w:cstheme="majorHAnsi"/>
-          <w:sz w:val="24"/>
-          <w:szCs w:val="24"/>
-        </w:rPr>
         <w:t>Storybook</w:t>
       </w:r>
     </w:p>
@@ -5545,6 +5142,7 @@
           <w:sz w:val="24"/>
           <w:szCs w:val="24"/>
         </w:rPr>
+        <w:lastRenderedPageBreak/>
         <w:t xml:space="preserve"> </w:t>
       </w:r>
       <w:bookmarkStart w:id="21" w:name="_Toc50421532"/>
@@ -5784,25 +5382,7 @@
           <w:sz w:val="24"/>
           <w:szCs w:val="24"/>
         </w:rPr>
-        <w:t xml:space="preserve">To run </w:t>
-      </w:r>
-      <w:proofErr w:type="gramStart"/>
-      <w:r>
-        <w:rPr>
-          <w:rFonts w:asciiTheme="majorHAnsi" w:hAnsiTheme="majorHAnsi" w:cstheme="majorHAnsi"/>
-          <w:sz w:val="24"/>
-          <w:szCs w:val="24"/>
-        </w:rPr>
-        <w:t>API(</w:t>
-      </w:r>
-      <w:proofErr w:type="gramEnd"/>
-      <w:r>
-        <w:rPr>
-          <w:rFonts w:asciiTheme="majorHAnsi" w:hAnsiTheme="majorHAnsi" w:cstheme="majorHAnsi"/>
-          <w:sz w:val="24"/>
-          <w:szCs w:val="24"/>
-        </w:rPr>
-        <w:t xml:space="preserve">JSON Server): </w:t>
+        <w:t xml:space="preserve">To run API(JSON Server): </w:t>
       </w:r>
       <w:proofErr w:type="spellStart"/>
       <w:r>
@@ -5885,16 +5465,7 @@
           <w:sz w:val="24"/>
           <w:szCs w:val="24"/>
         </w:rPr>
-        <w:t xml:space="preserve"> ng </w:t>
-      </w:r>
-      <w:proofErr w:type="gramStart"/>
-      <w:r>
-        <w:rPr>
-          <w:rFonts w:asciiTheme="majorHAnsi" w:hAnsiTheme="majorHAnsi" w:cstheme="majorHAnsi"/>
-          <w:sz w:val="24"/>
-          <w:szCs w:val="24"/>
-        </w:rPr>
-        <w:t>serv</w:t>
+        <w:t xml:space="preserve"> ng serv</w:t>
       </w:r>
       <w:r>
         <w:rPr>
@@ -5904,7 +5475,6 @@
         </w:rPr>
         <w:t>e</w:t>
       </w:r>
-      <w:proofErr w:type="gramEnd"/>
     </w:p>
     <w:p>
       <w:pPr>
@@ -5926,25 +5496,7 @@
           <w:sz w:val="24"/>
           <w:szCs w:val="24"/>
         </w:rPr>
-        <w:t xml:space="preserve">For </w:t>
-      </w:r>
-      <w:proofErr w:type="gramStart"/>
-      <w:r>
-        <w:rPr>
-          <w:rFonts w:asciiTheme="majorHAnsi" w:hAnsiTheme="majorHAnsi" w:cstheme="majorHAnsi"/>
-          <w:sz w:val="24"/>
-          <w:szCs w:val="24"/>
-        </w:rPr>
-        <w:t>testing :</w:t>
-      </w:r>
-      <w:proofErr w:type="gramEnd"/>
-      <w:r>
-        <w:rPr>
-          <w:rFonts w:asciiTheme="majorHAnsi" w:hAnsiTheme="majorHAnsi" w:cstheme="majorHAnsi"/>
-          <w:sz w:val="24"/>
-          <w:szCs w:val="24"/>
-        </w:rPr>
-        <w:t xml:space="preserve"> </w:t>
+        <w:t xml:space="preserve">For testing : </w:t>
       </w:r>
       <w:proofErr w:type="spellStart"/>
       <w:r>
@@ -10425,7 +9977,7 @@
 </file>
 
 <file path=customXml/itemProps1.xml><?xml version="1.0" encoding="utf-8"?>
-<ds:datastoreItem xmlns:ds="http://schemas.openxmlformats.org/officeDocument/2006/customXml" ds:itemID="{7B694D83-6457-4832-B26F-10EB29361EC0}">
+<ds:datastoreItem xmlns:ds="http://schemas.openxmlformats.org/officeDocument/2006/customXml" ds:itemID="{19435962-66C8-4370-894C-F2B0E1CAD4DA}">
   <ds:schemaRefs>
     <ds:schemaRef ds:uri="http://schemas.openxmlformats.org/officeDocument/2006/bibliography"/>
   </ds:schemaRefs>

</xml_diff>

<commit_message>
Added basic storybook for  all components and added lighthouse report
</commit_message>
<xml_diff>
--- a/Offers Assignemnt - Design Document.docx
+++ b/Offers Assignemnt - Design Document.docx
@@ -69,7 +69,7 @@
       <w:bookmarkStart w:id="4" w:name="_Toc361618613"/>
       <w:bookmarkStart w:id="5" w:name="_Toc460930378"/>
       <w:bookmarkStart w:id="6" w:name="_Toc45984935"/>
-      <w:bookmarkStart w:id="7" w:name="_Toc50421519"/>
+      <w:bookmarkStart w:id="7" w:name="_Toc50748265"/>
       <w:r>
         <w:rPr>
           <w:rFonts w:cstheme="majorHAnsi"/>
@@ -627,16 +627,7 @@
                 <w:sz w:val="24"/>
                 <w:szCs w:val="24"/>
               </w:rPr>
-              <w:t>0</w:t>
-            </w:r>
-            <w:r>
-              <w:rPr>
-                <w:rFonts w:asciiTheme="majorHAnsi" w:hAnsiTheme="majorHAnsi" w:cstheme="majorHAnsi"/>
-                <w:color w:val="000000" w:themeColor="text1"/>
-                <w:sz w:val="24"/>
-                <w:szCs w:val="24"/>
-              </w:rPr>
-              <w:t>7</w:t>
+              <w:t>11</w:t>
             </w:r>
             <w:r>
               <w:rPr>
@@ -845,7 +836,7 @@
             </w:rPr>
             <w:fldChar w:fldCharType="separate"/>
           </w:r>
-          <w:hyperlink w:anchor="_Toc50421519" w:history="1">
+          <w:hyperlink w:anchor="_Toc50748265" w:history="1">
             <w:r>
               <w:rPr>
                 <w:rStyle w:val="Hyperlink"/>
@@ -873,7 +864,7 @@
                 <w:noProof/>
                 <w:webHidden/>
               </w:rPr>
-              <w:instrText xml:space="preserve"> PAGEREF _Toc50421519 \h </w:instrText>
+              <w:instrText xml:space="preserve"> PAGEREF _Toc50748265 \h </w:instrText>
             </w:r>
             <w:r>
               <w:rPr>
@@ -916,7 +907,7 @@
               <w:noProof/>
             </w:rPr>
           </w:pPr>
-          <w:hyperlink w:anchor="_Toc50421520" w:history="1">
+          <w:hyperlink w:anchor="_Toc50748266" w:history="1">
             <w:r>
               <w:rPr>
                 <w:rStyle w:val="Hyperlink"/>
@@ -961,7 +952,7 @@
                 <w:noProof/>
                 <w:webHidden/>
               </w:rPr>
-              <w:instrText xml:space="preserve"> PAGEREF _Toc50421520 \h </w:instrText>
+              <w:instrText xml:space="preserve"> PAGEREF _Toc50748266 \h </w:instrText>
             </w:r>
             <w:r>
               <w:rPr>
@@ -1004,7 +995,7 @@
               <w:noProof/>
             </w:rPr>
           </w:pPr>
-          <w:hyperlink w:anchor="_Toc50421521" w:history="1">
+          <w:hyperlink w:anchor="_Toc50748267" w:history="1">
             <w:r>
               <w:rPr>
                 <w:rStyle w:val="Hyperlink"/>
@@ -1049,7 +1040,7 @@
                 <w:noProof/>
                 <w:webHidden/>
               </w:rPr>
-              <w:instrText xml:space="preserve"> PAGEREF _Toc50421521 \h </w:instrText>
+              <w:instrText xml:space="preserve"> PAGEREF _Toc50748267 \h </w:instrText>
             </w:r>
             <w:r>
               <w:rPr>
@@ -1092,7 +1083,7 @@
               <w:noProof/>
             </w:rPr>
           </w:pPr>
-          <w:hyperlink w:anchor="_Toc50421522" w:history="1">
+          <w:hyperlink w:anchor="_Toc50748268" w:history="1">
             <w:r>
               <w:rPr>
                 <w:rStyle w:val="Hyperlink"/>
@@ -1137,7 +1128,7 @@
                 <w:noProof/>
                 <w:webHidden/>
               </w:rPr>
-              <w:instrText xml:space="preserve"> PAGEREF _Toc50421522 \h </w:instrText>
+              <w:instrText xml:space="preserve"> PAGEREF _Toc50748268 \h </w:instrText>
             </w:r>
             <w:r>
               <w:rPr>
@@ -1180,7 +1171,7 @@
               <w:noProof/>
             </w:rPr>
           </w:pPr>
-          <w:hyperlink w:anchor="_Toc50421523" w:history="1">
+          <w:hyperlink w:anchor="_Toc50748269" w:history="1">
             <w:r>
               <w:rPr>
                 <w:rStyle w:val="Hyperlink"/>
@@ -1225,7 +1216,7 @@
                 <w:noProof/>
                 <w:webHidden/>
               </w:rPr>
-              <w:instrText xml:space="preserve"> PAGEREF _Toc50421523 \h </w:instrText>
+              <w:instrText xml:space="preserve"> PAGEREF _Toc50748269 \h </w:instrText>
             </w:r>
             <w:r>
               <w:rPr>
@@ -1268,7 +1259,7 @@
               <w:noProof/>
             </w:rPr>
           </w:pPr>
-          <w:hyperlink w:anchor="_Toc50421524" w:history="1">
+          <w:hyperlink w:anchor="_Toc50748270" w:history="1">
             <w:r>
               <w:rPr>
                 <w:rStyle w:val="Hyperlink"/>
@@ -1313,7 +1304,7 @@
                 <w:noProof/>
                 <w:webHidden/>
               </w:rPr>
-              <w:instrText xml:space="preserve"> PAGEREF _Toc50421524 \h </w:instrText>
+              <w:instrText xml:space="preserve"> PAGEREF _Toc50748270 \h </w:instrText>
             </w:r>
             <w:r>
               <w:rPr>
@@ -1356,7 +1347,7 @@
               <w:noProof/>
             </w:rPr>
           </w:pPr>
-          <w:hyperlink w:anchor="_Toc50421525" w:history="1">
+          <w:hyperlink w:anchor="_Toc50748271" w:history="1">
             <w:r>
               <w:rPr>
                 <w:rStyle w:val="Hyperlink"/>
@@ -1401,7 +1392,7 @@
                 <w:noProof/>
                 <w:webHidden/>
               </w:rPr>
-              <w:instrText xml:space="preserve"> PAGEREF _Toc50421525 \h </w:instrText>
+              <w:instrText xml:space="preserve"> PAGEREF _Toc50748271 \h </w:instrText>
             </w:r>
             <w:r>
               <w:rPr>
@@ -1421,7 +1412,7 @@
                 <w:noProof/>
                 <w:webHidden/>
               </w:rPr>
-              <w:t>6</w:t>
+              <w:t>5</w:t>
             </w:r>
             <w:r>
               <w:rPr>
@@ -1444,7 +1435,7 @@
               <w:noProof/>
             </w:rPr>
           </w:pPr>
-          <w:hyperlink w:anchor="_Toc50421526" w:history="1">
+          <w:hyperlink w:anchor="_Toc50748272" w:history="1">
             <w:r>
               <w:rPr>
                 <w:rStyle w:val="Hyperlink"/>
@@ -1489,7 +1480,7 @@
                 <w:noProof/>
                 <w:webHidden/>
               </w:rPr>
-              <w:instrText xml:space="preserve"> PAGEREF _Toc50421526 \h </w:instrText>
+              <w:instrText xml:space="preserve"> PAGEREF _Toc50748272 \h </w:instrText>
             </w:r>
             <w:r>
               <w:rPr>
@@ -1532,7 +1523,7 @@
               <w:noProof/>
             </w:rPr>
           </w:pPr>
-          <w:hyperlink w:anchor="_Toc50421527" w:history="1">
+          <w:hyperlink w:anchor="_Toc50748273" w:history="1">
             <w:r>
               <w:rPr>
                 <w:rStyle w:val="Hyperlink"/>
@@ -1577,7 +1568,7 @@
                 <w:noProof/>
                 <w:webHidden/>
               </w:rPr>
-              <w:instrText xml:space="preserve"> PAGEREF _Toc50421527 \h </w:instrText>
+              <w:instrText xml:space="preserve"> PAGEREF _Toc50748273 \h </w:instrText>
             </w:r>
             <w:r>
               <w:rPr>
@@ -1620,7 +1611,7 @@
               <w:noProof/>
             </w:rPr>
           </w:pPr>
-          <w:hyperlink w:anchor="_Toc50421528" w:history="1">
+          <w:hyperlink w:anchor="_Toc50748274" w:history="1">
             <w:r>
               <w:rPr>
                 <w:rStyle w:val="Hyperlink"/>
@@ -1665,7 +1656,7 @@
                 <w:noProof/>
                 <w:webHidden/>
               </w:rPr>
-              <w:instrText xml:space="preserve"> PAGEREF _Toc50421528 \h </w:instrText>
+              <w:instrText xml:space="preserve"> PAGEREF _Toc50748274 \h </w:instrText>
             </w:r>
             <w:r>
               <w:rPr>
@@ -1708,7 +1699,7 @@
               <w:noProof/>
             </w:rPr>
           </w:pPr>
-          <w:hyperlink w:anchor="_Toc50421529" w:history="1">
+          <w:hyperlink w:anchor="_Toc50748275" w:history="1">
             <w:r>
               <w:rPr>
                 <w:rStyle w:val="Hyperlink"/>
@@ -1753,7 +1744,7 @@
                 <w:noProof/>
                 <w:webHidden/>
               </w:rPr>
-              <w:instrText xml:space="preserve"> PAGEREF _Toc50421529 \h </w:instrText>
+              <w:instrText xml:space="preserve"> PAGEREF _Toc50748275 \h </w:instrText>
             </w:r>
             <w:r>
               <w:rPr>
@@ -1796,7 +1787,7 @@
               <w:noProof/>
             </w:rPr>
           </w:pPr>
-          <w:hyperlink w:anchor="_Toc50421530" w:history="1">
+          <w:hyperlink w:anchor="_Toc50748276" w:history="1">
             <w:r>
               <w:rPr>
                 <w:rStyle w:val="Hyperlink"/>
@@ -1841,7 +1832,7 @@
                 <w:noProof/>
                 <w:webHidden/>
               </w:rPr>
-              <w:instrText xml:space="preserve"> PAGEREF _Toc50421530 \h </w:instrText>
+              <w:instrText xml:space="preserve"> PAGEREF _Toc50748276 \h </w:instrText>
             </w:r>
             <w:r>
               <w:rPr>
@@ -1861,7 +1852,7 @@
                 <w:noProof/>
                 <w:webHidden/>
               </w:rPr>
-              <w:t>8</w:t>
+              <w:t>7</w:t>
             </w:r>
             <w:r>
               <w:rPr>
@@ -1884,7 +1875,7 @@
               <w:noProof/>
             </w:rPr>
           </w:pPr>
-          <w:hyperlink w:anchor="_Toc50421531" w:history="1">
+          <w:hyperlink w:anchor="_Toc50748277" w:history="1">
             <w:r>
               <w:rPr>
                 <w:rStyle w:val="Hyperlink"/>
@@ -1908,7 +1899,7 @@
                 <w:b/>
                 <w:noProof/>
               </w:rPr>
-              <w:t>Open Items</w:t>
+              <w:t>Storybook</w:t>
             </w:r>
             <w:r>
               <w:rPr>
@@ -1929,7 +1920,7 @@
                 <w:noProof/>
                 <w:webHidden/>
               </w:rPr>
-              <w:instrText xml:space="preserve"> PAGEREF _Toc50421531 \h </w:instrText>
+              <w:instrText xml:space="preserve"> PAGEREF _Toc50748277 \h </w:instrText>
             </w:r>
             <w:r>
               <w:rPr>
@@ -1949,7 +1940,7 @@
                 <w:noProof/>
                 <w:webHidden/>
               </w:rPr>
-              <w:t>8</w:t>
+              <w:t>7</w:t>
             </w:r>
             <w:r>
               <w:rPr>
@@ -1972,7 +1963,7 @@
               <w:noProof/>
             </w:rPr>
           </w:pPr>
-          <w:hyperlink w:anchor="_Toc50421532" w:history="1">
+          <w:hyperlink w:anchor="_Toc50748278" w:history="1">
             <w:r>
               <w:rPr>
                 <w:rStyle w:val="Hyperlink"/>
@@ -1996,6 +1987,94 @@
                 <w:b/>
                 <w:noProof/>
               </w:rPr>
+              <w:t>Lighthouse</w:t>
+            </w:r>
+            <w:r>
+              <w:rPr>
+                <w:noProof/>
+                <w:webHidden/>
+              </w:rPr>
+              <w:tab/>
+            </w:r>
+            <w:r>
+              <w:rPr>
+                <w:noProof/>
+                <w:webHidden/>
+              </w:rPr>
+              <w:fldChar w:fldCharType="begin"/>
+            </w:r>
+            <w:r>
+              <w:rPr>
+                <w:noProof/>
+                <w:webHidden/>
+              </w:rPr>
+              <w:instrText xml:space="preserve"> PAGEREF _Toc50748278 \h </w:instrText>
+            </w:r>
+            <w:r>
+              <w:rPr>
+                <w:noProof/>
+                <w:webHidden/>
+              </w:rPr>
+            </w:r>
+            <w:r>
+              <w:rPr>
+                <w:noProof/>
+                <w:webHidden/>
+              </w:rPr>
+              <w:fldChar w:fldCharType="separate"/>
+            </w:r>
+            <w:r>
+              <w:rPr>
+                <w:noProof/>
+                <w:webHidden/>
+              </w:rPr>
+              <w:t>8</w:t>
+            </w:r>
+            <w:r>
+              <w:rPr>
+                <w:noProof/>
+                <w:webHidden/>
+              </w:rPr>
+              <w:fldChar w:fldCharType="end"/>
+            </w:r>
+          </w:hyperlink>
+        </w:p>
+        <w:p>
+          <w:pPr>
+            <w:pStyle w:val="TOC1"/>
+            <w:tabs>
+              <w:tab w:val="left" w:pos="660"/>
+              <w:tab w:val="right" w:leader="dot" w:pos="9260"/>
+            </w:tabs>
+            <w:rPr>
+              <w:rFonts w:cstheme="minorBidi"/>
+              <w:noProof/>
+            </w:rPr>
+          </w:pPr>
+          <w:hyperlink w:anchor="_Toc50748279" w:history="1">
+            <w:r>
+              <w:rPr>
+                <w:rStyle w:val="Hyperlink"/>
+                <w:rFonts w:cstheme="majorHAnsi"/>
+                <w:b/>
+                <w:noProof/>
+              </w:rPr>
+              <w:t>14.</w:t>
+            </w:r>
+            <w:r>
+              <w:rPr>
+                <w:rFonts w:cstheme="minorBidi"/>
+                <w:noProof/>
+              </w:rPr>
+              <w:tab/>
+            </w:r>
+            <w:r>
+              <w:rPr>
+                <w:rStyle w:val="Hyperlink"/>
+                <w:rFonts w:cstheme="majorHAnsi"/>
+                <w:b/>
+                <w:noProof/>
+              </w:rPr>
               <w:t>Setup</w:t>
             </w:r>
             <w:r>
@@ -2017,7 +2096,7 @@
                 <w:noProof/>
                 <w:webHidden/>
               </w:rPr>
-              <w:instrText xml:space="preserve"> PAGEREF _Toc50421532 \h </w:instrText>
+              <w:instrText xml:space="preserve"> PAGEREF _Toc50748279 \h </w:instrText>
             </w:r>
             <w:r>
               <w:rPr>
@@ -2135,6 +2214,8 @@
           <w:szCs w:val="24"/>
         </w:rPr>
       </w:pPr>
+      <w:bookmarkStart w:id="8" w:name="_GoBack"/>
+      <w:bookmarkEnd w:id="8"/>
     </w:p>
     <w:p>
       <w:pPr>
@@ -2162,7 +2243,7 @@
           <w:szCs w:val="24"/>
         </w:rPr>
       </w:pPr>
-      <w:bookmarkStart w:id="8" w:name="_Toc50421520"/>
+      <w:bookmarkStart w:id="9" w:name="_Toc50748266"/>
       <w:r>
         <w:rPr>
           <w:rFonts w:cstheme="majorHAnsi"/>
@@ -2172,7 +2253,7 @@
         </w:rPr>
         <w:t>Introduction</w:t>
       </w:r>
-      <w:bookmarkEnd w:id="8"/>
+      <w:bookmarkEnd w:id="9"/>
     </w:p>
     <w:p>
       <w:pPr>
@@ -2219,7 +2300,7 @@
           <w:szCs w:val="24"/>
         </w:rPr>
       </w:pPr>
-      <w:bookmarkStart w:id="9" w:name="_Toc50421521"/>
+      <w:bookmarkStart w:id="10" w:name="_Toc50748267"/>
       <w:r>
         <w:rPr>
           <w:rFonts w:cstheme="majorHAnsi"/>
@@ -2229,7 +2310,7 @@
         </w:rPr>
         <w:t>Use-Case View</w:t>
       </w:r>
-      <w:bookmarkEnd w:id="9"/>
+      <w:bookmarkEnd w:id="10"/>
     </w:p>
     <w:p>
       <w:pPr>
@@ -2538,8 +2619,18 @@
           <w:sz w:val="24"/>
           <w:szCs w:val="24"/>
         </w:rPr>
-        <w:t>edit button provided in front of it by accessing ID of particular offer</w:t>
-      </w:r>
+        <w:t xml:space="preserve">edit button provided in front of it by accessing ID of </w:t>
+      </w:r>
+      <w:proofErr w:type="gramStart"/>
+      <w:r>
+        <w:rPr>
+          <w:rFonts w:asciiTheme="majorHAnsi" w:hAnsiTheme="majorHAnsi" w:cstheme="majorHAnsi"/>
+          <w:sz w:val="24"/>
+          <w:szCs w:val="24"/>
+        </w:rPr>
+        <w:t>particular offer</w:t>
+      </w:r>
+      <w:proofErr w:type="gramEnd"/>
       <w:r>
         <w:rPr>
           <w:rFonts w:asciiTheme="majorHAnsi" w:hAnsiTheme="majorHAnsi" w:cstheme="majorHAnsi"/>
@@ -2607,7 +2698,25 @@
           <w:sz w:val="24"/>
           <w:szCs w:val="24"/>
         </w:rPr>
-        <w:t>Any offer can be deleted by clicking delete button provided in front of it by accessing ID of particular offer.</w:t>
+        <w:t xml:space="preserve">Any offer can be deleted by clicking delete button provided in front of it by accessing ID of </w:t>
+      </w:r>
+      <w:proofErr w:type="gramStart"/>
+      <w:r>
+        <w:rPr>
+          <w:rFonts w:asciiTheme="majorHAnsi" w:hAnsiTheme="majorHAnsi" w:cstheme="majorHAnsi"/>
+          <w:sz w:val="24"/>
+          <w:szCs w:val="24"/>
+        </w:rPr>
+        <w:t>particular offer</w:t>
+      </w:r>
+      <w:proofErr w:type="gramEnd"/>
+      <w:r>
+        <w:rPr>
+          <w:rFonts w:asciiTheme="majorHAnsi" w:hAnsiTheme="majorHAnsi" w:cstheme="majorHAnsi"/>
+          <w:sz w:val="24"/>
+          <w:szCs w:val="24"/>
+        </w:rPr>
+        <w:t>.</w:t>
       </w:r>
     </w:p>
     <w:p>
@@ -2749,7 +2858,7 @@
           <w:szCs w:val="24"/>
         </w:rPr>
       </w:pPr>
-      <w:bookmarkStart w:id="10" w:name="_Toc50421522"/>
+      <w:bookmarkStart w:id="11" w:name="_Toc50748268"/>
       <w:r>
         <w:rPr>
           <w:rFonts w:cstheme="majorHAnsi"/>
@@ -2760,7 +2869,7 @@
         <w:lastRenderedPageBreak/>
         <w:t>Flow Chart</w:t>
       </w:r>
-      <w:bookmarkEnd w:id="10"/>
+      <w:bookmarkEnd w:id="11"/>
     </w:p>
     <w:p>
       <w:pPr>
@@ -3156,7 +3265,7 @@
           <w:szCs w:val="24"/>
         </w:rPr>
       </w:pPr>
-      <w:bookmarkStart w:id="11" w:name="_Toc50421523"/>
+      <w:bookmarkStart w:id="12" w:name="_Toc50748269"/>
       <w:r>
         <w:rPr>
           <w:rFonts w:cstheme="majorHAnsi"/>
@@ -3166,7 +3275,7 @@
         </w:rPr>
         <w:t>Components</w:t>
       </w:r>
-      <w:bookmarkEnd w:id="11"/>
+      <w:bookmarkEnd w:id="12"/>
       <w:r>
         <w:rPr>
           <w:rFonts w:cstheme="majorHAnsi"/>
@@ -3388,7 +3497,7 @@
           <w:szCs w:val="24"/>
         </w:rPr>
       </w:pPr>
-      <w:bookmarkStart w:id="12" w:name="_Toc50421524"/>
+      <w:bookmarkStart w:id="13" w:name="_Toc50748270"/>
       <w:r>
         <w:rPr>
           <w:rFonts w:cstheme="majorHAnsi"/>
@@ -3398,7 +3507,7 @@
         </w:rPr>
         <w:t>Services</w:t>
       </w:r>
-      <w:bookmarkEnd w:id="12"/>
+      <w:bookmarkEnd w:id="13"/>
     </w:p>
     <w:p>
       <w:pPr>
@@ -3571,7 +3680,7 @@
           <w:szCs w:val="24"/>
         </w:rPr>
       </w:pPr>
-      <w:bookmarkStart w:id="13" w:name="_Toc50421525"/>
+      <w:bookmarkStart w:id="14" w:name="_Toc50748271"/>
       <w:r>
         <w:rPr>
           <w:rFonts w:cstheme="majorHAnsi"/>
@@ -3581,7 +3690,7 @@
         </w:rPr>
         <w:t>Validations</w:t>
       </w:r>
-      <w:bookmarkEnd w:id="13"/>
+      <w:bookmarkEnd w:id="14"/>
     </w:p>
     <w:p>
       <w:pPr>
@@ -3706,7 +3815,7 @@
           <w:szCs w:val="24"/>
         </w:rPr>
       </w:pPr>
-      <w:bookmarkStart w:id="14" w:name="_Toc50421526"/>
+      <w:bookmarkStart w:id="15" w:name="_Toc50748272"/>
       <w:proofErr w:type="spellStart"/>
       <w:r>
         <w:rPr>
@@ -3727,7 +3836,7 @@
         </w:rPr>
         <w:t xml:space="preserve"> Store</w:t>
       </w:r>
-      <w:bookmarkEnd w:id="14"/>
+      <w:bookmarkEnd w:id="15"/>
     </w:p>
     <w:p>
       <w:pPr>
@@ -3773,7 +3882,25 @@
           <w:sz w:val="24"/>
           <w:szCs w:val="24"/>
         </w:rPr>
-        <w:t xml:space="preserve"> for state management for user and offers  data.</w:t>
+        <w:t xml:space="preserve"> for state management for user and </w:t>
+      </w:r>
+      <w:proofErr w:type="gramStart"/>
+      <w:r>
+        <w:rPr>
+          <w:rFonts w:asciiTheme="majorHAnsi" w:hAnsiTheme="majorHAnsi" w:cstheme="majorHAnsi"/>
+          <w:sz w:val="24"/>
+          <w:szCs w:val="24"/>
+        </w:rPr>
+        <w:t>offers  data</w:t>
+      </w:r>
+      <w:proofErr w:type="gramEnd"/>
+      <w:r>
+        <w:rPr>
+          <w:rFonts w:asciiTheme="majorHAnsi" w:hAnsiTheme="majorHAnsi" w:cstheme="majorHAnsi"/>
+          <w:sz w:val="24"/>
+          <w:szCs w:val="24"/>
+        </w:rPr>
+        <w:t>.</w:t>
       </w:r>
     </w:p>
     <w:p>
@@ -3802,7 +3929,7 @@
           <w:szCs w:val="24"/>
         </w:rPr>
       </w:pPr>
-      <w:bookmarkStart w:id="15" w:name="_Toc50421527"/>
+      <w:bookmarkStart w:id="16" w:name="_Toc50748273"/>
       <w:r>
         <w:rPr>
           <w:rFonts w:cstheme="majorHAnsi"/>
@@ -3812,7 +3939,7 @@
         </w:rPr>
         <w:t>Tools and Libraries</w:t>
       </w:r>
-      <w:bookmarkEnd w:id="15"/>
+      <w:bookmarkEnd w:id="16"/>
     </w:p>
     <w:p>
       <w:pPr>
@@ -4183,7 +4310,7 @@
           <w:szCs w:val="24"/>
         </w:rPr>
       </w:pPr>
-      <w:bookmarkStart w:id="16" w:name="_Toc50421528"/>
+      <w:bookmarkStart w:id="17" w:name="_Toc50748274"/>
       <w:r>
         <w:rPr>
           <w:rFonts w:cstheme="majorHAnsi"/>
@@ -4193,7 +4320,7 @@
         </w:rPr>
         <w:t>Unit Testing</w:t>
       </w:r>
-      <w:bookmarkEnd w:id="16"/>
+      <w:bookmarkEnd w:id="17"/>
     </w:p>
     <w:p>
       <w:pPr>
@@ -4282,6 +4409,7 @@
         </w:rPr>
       </w:pPr>
       <w:proofErr w:type="spellStart"/>
+      <w:proofErr w:type="gramStart"/>
       <w:r>
         <w:rPr>
           <w:rFonts w:asciiTheme="majorHAnsi" w:hAnsiTheme="majorHAnsi" w:cstheme="majorHAnsi"/>
@@ -4296,7 +4424,16 @@
           <w:sz w:val="24"/>
           <w:szCs w:val="24"/>
         </w:rPr>
-        <w:t>.service.</w:t>
+        <w:t>.service</w:t>
+      </w:r>
+      <w:proofErr w:type="gramEnd"/>
+      <w:r>
+        <w:rPr>
+          <w:rFonts w:asciiTheme="majorHAnsi" w:hAnsiTheme="majorHAnsi" w:cstheme="majorHAnsi"/>
+          <w:sz w:val="24"/>
+          <w:szCs w:val="24"/>
+        </w:rPr>
+        <w:t>.</w:t>
       </w:r>
       <w:r>
         <w:rPr>
@@ -4355,6 +4492,7 @@
         </w:rPr>
       </w:pPr>
       <w:proofErr w:type="spellStart"/>
+      <w:proofErr w:type="gramStart"/>
       <w:r>
         <w:rPr>
           <w:rFonts w:asciiTheme="majorHAnsi" w:hAnsiTheme="majorHAnsi" w:cstheme="majorHAnsi"/>
@@ -4369,7 +4507,16 @@
           <w:sz w:val="24"/>
           <w:szCs w:val="24"/>
         </w:rPr>
-        <w:t>.service.</w:t>
+        <w:t>.service</w:t>
+      </w:r>
+      <w:proofErr w:type="gramEnd"/>
+      <w:r>
+        <w:rPr>
+          <w:rFonts w:asciiTheme="majorHAnsi" w:hAnsiTheme="majorHAnsi" w:cstheme="majorHAnsi"/>
+          <w:sz w:val="24"/>
+          <w:szCs w:val="24"/>
+        </w:rPr>
+        <w:t>.</w:t>
       </w:r>
       <w:r>
         <w:rPr>
@@ -4492,13 +4639,23 @@
         </w:rPr>
       </w:pPr>
       <w:proofErr w:type="spellStart"/>
-      <w:r>
-        <w:rPr>
-          <w:rFonts w:asciiTheme="majorHAnsi" w:hAnsiTheme="majorHAnsi" w:cstheme="majorHAnsi"/>
-          <w:sz w:val="24"/>
-          <w:szCs w:val="24"/>
-        </w:rPr>
-        <w:t>offer.action.spec.ts</w:t>
+      <w:proofErr w:type="gramStart"/>
+      <w:r>
+        <w:rPr>
+          <w:rFonts w:asciiTheme="majorHAnsi" w:hAnsiTheme="majorHAnsi" w:cstheme="majorHAnsi"/>
+          <w:sz w:val="24"/>
+          <w:szCs w:val="24"/>
+        </w:rPr>
+        <w:t>offer.action</w:t>
+      </w:r>
+      <w:proofErr w:type="gramEnd"/>
+      <w:r>
+        <w:rPr>
+          <w:rFonts w:asciiTheme="majorHAnsi" w:hAnsiTheme="majorHAnsi" w:cstheme="majorHAnsi"/>
+          <w:sz w:val="24"/>
+          <w:szCs w:val="24"/>
+        </w:rPr>
+        <w:t>.spec.ts</w:t>
       </w:r>
       <w:proofErr w:type="spellEnd"/>
       <w:r>
@@ -4525,13 +4682,23 @@
         </w:rPr>
       </w:pPr>
       <w:proofErr w:type="spellStart"/>
-      <w:r>
-        <w:rPr>
-          <w:rFonts w:asciiTheme="majorHAnsi" w:hAnsiTheme="majorHAnsi" w:cstheme="majorHAnsi"/>
-          <w:sz w:val="24"/>
-          <w:szCs w:val="24"/>
-        </w:rPr>
-        <w:t>offer.reducers.spec.ts</w:t>
+      <w:proofErr w:type="gramStart"/>
+      <w:r>
+        <w:rPr>
+          <w:rFonts w:asciiTheme="majorHAnsi" w:hAnsiTheme="majorHAnsi" w:cstheme="majorHAnsi"/>
+          <w:sz w:val="24"/>
+          <w:szCs w:val="24"/>
+        </w:rPr>
+        <w:t>offer.reducers</w:t>
+      </w:r>
+      <w:proofErr w:type="gramEnd"/>
+      <w:r>
+        <w:rPr>
+          <w:rFonts w:asciiTheme="majorHAnsi" w:hAnsiTheme="majorHAnsi" w:cstheme="majorHAnsi"/>
+          <w:sz w:val="24"/>
+          <w:szCs w:val="24"/>
+        </w:rPr>
+        <w:t>.spec.ts</w:t>
       </w:r>
       <w:proofErr w:type="spellEnd"/>
       <w:r>
@@ -4558,13 +4725,23 @@
         </w:rPr>
       </w:pPr>
       <w:proofErr w:type="spellStart"/>
-      <w:r>
-        <w:rPr>
-          <w:rFonts w:asciiTheme="majorHAnsi" w:hAnsiTheme="majorHAnsi" w:cstheme="majorHAnsi"/>
-          <w:sz w:val="24"/>
-          <w:szCs w:val="24"/>
-        </w:rPr>
-        <w:t>auth.action.spec.ts</w:t>
+      <w:proofErr w:type="gramStart"/>
+      <w:r>
+        <w:rPr>
+          <w:rFonts w:asciiTheme="majorHAnsi" w:hAnsiTheme="majorHAnsi" w:cstheme="majorHAnsi"/>
+          <w:sz w:val="24"/>
+          <w:szCs w:val="24"/>
+        </w:rPr>
+        <w:t>auth.action</w:t>
+      </w:r>
+      <w:proofErr w:type="gramEnd"/>
+      <w:r>
+        <w:rPr>
+          <w:rFonts w:asciiTheme="majorHAnsi" w:hAnsiTheme="majorHAnsi" w:cstheme="majorHAnsi"/>
+          <w:sz w:val="24"/>
+          <w:szCs w:val="24"/>
+        </w:rPr>
+        <w:t>.spec.ts</w:t>
       </w:r>
       <w:proofErr w:type="spellEnd"/>
       <w:r>
@@ -4591,13 +4768,23 @@
         </w:rPr>
       </w:pPr>
       <w:proofErr w:type="spellStart"/>
-      <w:r>
-        <w:rPr>
-          <w:rFonts w:asciiTheme="majorHAnsi" w:hAnsiTheme="majorHAnsi" w:cstheme="majorHAnsi"/>
-          <w:sz w:val="24"/>
-          <w:szCs w:val="24"/>
-        </w:rPr>
-        <w:t>auth.reducers.spec.ts</w:t>
+      <w:proofErr w:type="gramStart"/>
+      <w:r>
+        <w:rPr>
+          <w:rFonts w:asciiTheme="majorHAnsi" w:hAnsiTheme="majorHAnsi" w:cstheme="majorHAnsi"/>
+          <w:sz w:val="24"/>
+          <w:szCs w:val="24"/>
+        </w:rPr>
+        <w:t>auth.reducers</w:t>
+      </w:r>
+      <w:proofErr w:type="gramEnd"/>
+      <w:r>
+        <w:rPr>
+          <w:rFonts w:asciiTheme="majorHAnsi" w:hAnsiTheme="majorHAnsi" w:cstheme="majorHAnsi"/>
+          <w:sz w:val="24"/>
+          <w:szCs w:val="24"/>
+        </w:rPr>
+        <w:t>.spec.ts</w:t>
       </w:r>
       <w:proofErr w:type="spellEnd"/>
       <w:r>
@@ -4767,8 +4954,6 @@
           <w:szCs w:val="24"/>
         </w:rPr>
       </w:pPr>
-      <w:bookmarkStart w:id="17" w:name="_GoBack"/>
-      <w:bookmarkEnd w:id="17"/>
     </w:p>
     <w:p>
       <w:pPr>
@@ -4786,7 +4971,7 @@
           <w:szCs w:val="24"/>
         </w:rPr>
       </w:pPr>
-      <w:bookmarkStart w:id="18" w:name="_Toc50421529"/>
+      <w:bookmarkStart w:id="18" w:name="_Toc50748275"/>
       <w:r>
         <w:rPr>
           <w:rFonts w:cstheme="majorHAnsi"/>
@@ -4903,40 +5088,6 @@
     </w:p>
     <w:p>
       <w:pPr>
-        <w:pStyle w:val="ListParagraph"/>
-        <w:spacing w:line="240" w:lineRule="auto"/>
-        <w:rPr>
-          <w:rFonts w:asciiTheme="majorHAnsi" w:hAnsiTheme="majorHAnsi" w:cstheme="majorHAnsi"/>
-          <w:sz w:val="24"/>
-          <w:szCs w:val="24"/>
-        </w:rPr>
-      </w:pPr>
-    </w:p>
-    <w:p>
-      <w:pPr>
-        <w:pStyle w:val="ListParagraph"/>
-        <w:spacing w:line="240" w:lineRule="auto"/>
-        <w:rPr>
-          <w:rFonts w:asciiTheme="majorHAnsi" w:hAnsiTheme="majorHAnsi" w:cstheme="majorHAnsi"/>
-          <w:sz w:val="24"/>
-          <w:szCs w:val="24"/>
-        </w:rPr>
-      </w:pPr>
-    </w:p>
-    <w:p>
-      <w:pPr>
-        <w:pStyle w:val="ListParagraph"/>
-        <w:spacing w:line="240" w:lineRule="auto"/>
-        <w:rPr>
-          <w:rFonts w:asciiTheme="majorHAnsi" w:hAnsiTheme="majorHAnsi" w:cstheme="majorHAnsi"/>
-          <w:sz w:val="24"/>
-          <w:szCs w:val="24"/>
-        </w:rPr>
-      </w:pPr>
-    </w:p>
-    <w:p>
-      <w:pPr>
-        <w:pStyle w:val="ListParagraph"/>
         <w:spacing w:line="240" w:lineRule="auto"/>
         <w:rPr>
           <w:rFonts w:asciiTheme="majorHAnsi" w:hAnsiTheme="majorHAnsi" w:cstheme="majorHAnsi"/>
@@ -4979,7 +5130,7 @@
         </w:rPr>
         <w:t xml:space="preserve"> </w:t>
       </w:r>
-      <w:bookmarkStart w:id="19" w:name="_Toc50421530"/>
+      <w:bookmarkStart w:id="19" w:name="_Toc50748276"/>
       <w:r>
         <w:rPr>
           <w:rFonts w:cstheme="majorHAnsi"/>
@@ -5072,7 +5223,7 @@
         </w:rPr>
         <w:t xml:space="preserve">  </w:t>
       </w:r>
-      <w:bookmarkStart w:id="20" w:name="_Toc50421531"/>
+      <w:bookmarkStart w:id="20" w:name="_Toc50748277"/>
       <w:r>
         <w:rPr>
           <w:rFonts w:cstheme="majorHAnsi"/>
@@ -5080,7 +5231,7 @@
           <w:sz w:val="24"/>
           <w:szCs w:val="24"/>
         </w:rPr>
-        <w:t>Open Items</w:t>
+        <w:t>Storybook</w:t>
       </w:r>
       <w:bookmarkEnd w:id="20"/>
     </w:p>
@@ -5104,14 +5255,94 @@
           <w:sz w:val="24"/>
           <w:szCs w:val="24"/>
         </w:rPr>
-        <w:t>Storybook</w:t>
+        <w:t xml:space="preserve">I have installed and added basic setup for </w:t>
+      </w:r>
+      <w:proofErr w:type="spellStart"/>
+      <w:r>
+        <w:rPr>
+          <w:rFonts w:asciiTheme="majorHAnsi" w:hAnsiTheme="majorHAnsi" w:cstheme="majorHAnsi"/>
+          <w:sz w:val="24"/>
+          <w:szCs w:val="24"/>
+        </w:rPr>
+        <w:t>Srorybook</w:t>
+      </w:r>
+      <w:proofErr w:type="spellEnd"/>
+      <w:r>
+        <w:rPr>
+          <w:rFonts w:asciiTheme="majorHAnsi" w:hAnsiTheme="majorHAnsi" w:cstheme="majorHAnsi"/>
+          <w:sz w:val="24"/>
+          <w:szCs w:val="24"/>
+        </w:rPr>
+        <w:t>.</w:t>
       </w:r>
     </w:p>
     <w:p>
       <w:pPr>
         <w:pStyle w:val="ListParagraph"/>
-        <w:spacing w:line="240" w:lineRule="auto"/>
-        <w:ind w:left="1080"/>
+        <w:numPr>
+          <w:ilvl w:val="0"/>
+          <w:numId w:val="29"/>
+        </w:numPr>
+        <w:spacing w:line="240" w:lineRule="auto"/>
+        <w:rPr>
+          <w:rFonts w:asciiTheme="majorHAnsi" w:hAnsiTheme="majorHAnsi" w:cstheme="majorHAnsi"/>
+          <w:sz w:val="24"/>
+          <w:szCs w:val="24"/>
+        </w:rPr>
+      </w:pPr>
+      <w:r>
+        <w:rPr>
+          <w:rFonts w:asciiTheme="majorHAnsi" w:hAnsiTheme="majorHAnsi" w:cstheme="majorHAnsi"/>
+          <w:sz w:val="24"/>
+          <w:szCs w:val="24"/>
+        </w:rPr>
+        <w:t>All components rendering fine with default views</w:t>
+      </w:r>
+    </w:p>
+    <w:p>
+      <w:pPr>
+        <w:pStyle w:val="ListParagraph"/>
+        <w:numPr>
+          <w:ilvl w:val="0"/>
+          <w:numId w:val="29"/>
+        </w:numPr>
+        <w:spacing w:line="240" w:lineRule="auto"/>
+        <w:rPr>
+          <w:rFonts w:asciiTheme="majorHAnsi" w:hAnsiTheme="majorHAnsi" w:cstheme="majorHAnsi"/>
+          <w:sz w:val="24"/>
+          <w:szCs w:val="24"/>
+        </w:rPr>
+      </w:pPr>
+      <w:r>
+        <w:rPr>
+          <w:rFonts w:asciiTheme="majorHAnsi" w:hAnsiTheme="majorHAnsi" w:cstheme="majorHAnsi"/>
+          <w:sz w:val="24"/>
+          <w:szCs w:val="24"/>
+        </w:rPr>
+        <w:t xml:space="preserve">App Component works fine with </w:t>
+      </w:r>
+      <w:r>
+        <w:rPr>
+          <w:rFonts w:asciiTheme="majorHAnsi" w:hAnsiTheme="majorHAnsi" w:cstheme="majorHAnsi"/>
+          <w:sz w:val="24"/>
+          <w:szCs w:val="24"/>
+        </w:rPr>
+        <w:t>fake json server</w:t>
+      </w:r>
+    </w:p>
+    <w:p>
+      <w:pPr>
+        <w:spacing w:line="240" w:lineRule="auto"/>
+        <w:rPr>
+          <w:rFonts w:asciiTheme="majorHAnsi" w:hAnsiTheme="majorHAnsi" w:cstheme="majorHAnsi"/>
+          <w:sz w:val="24"/>
+          <w:szCs w:val="24"/>
+        </w:rPr>
+      </w:pPr>
+    </w:p>
+    <w:p>
+      <w:pPr>
+        <w:spacing w:line="240" w:lineRule="auto"/>
         <w:rPr>
           <w:rFonts w:asciiTheme="majorHAnsi" w:hAnsiTheme="majorHAnsi" w:cstheme="majorHAnsi"/>
           <w:sz w:val="24"/>
@@ -5135,6 +5366,7 @@
           <w:szCs w:val="24"/>
         </w:rPr>
       </w:pPr>
+      <w:bookmarkStart w:id="21" w:name="_Toc50748278"/>
       <w:r>
         <w:rPr>
           <w:rFonts w:cstheme="majorHAnsi"/>
@@ -5143,19 +5375,110 @@
           <w:szCs w:val="24"/>
         </w:rPr>
         <w:lastRenderedPageBreak/>
-        <w:t xml:space="preserve"> </w:t>
-      </w:r>
-      <w:bookmarkStart w:id="21" w:name="_Toc50421532"/>
-      <w:r>
+        <w:t>Lighthouse</w:t>
+      </w:r>
+      <w:bookmarkEnd w:id="21"/>
+    </w:p>
+    <w:p>
+      <w:r>
+        <w:t xml:space="preserve">       Desktop View</w:t>
+      </w:r>
+    </w:p>
+    <w:p>
+      <w:pPr>
+        <w:ind w:left="360"/>
+      </w:pPr>
+      <w:r>
+        <w:rPr>
+          <w:noProof/>
+        </w:rPr>
+        <w:drawing>
+          <wp:inline distT="0" distB="0" distL="0" distR="0" wp14:anchorId="6EB5D659" wp14:editId="59B84B89">
+            <wp:extent cx="5886450" cy="3128010"/>
+            <wp:effectExtent l="0" t="0" r="0" b="0"/>
+            <wp:docPr id="2" name="Picture 2"/>
+            <wp:cNvGraphicFramePr>
+              <a:graphicFrameLocks xmlns:a="http://schemas.openxmlformats.org/drawingml/2006/main" noChangeAspect="1"/>
+            </wp:cNvGraphicFramePr>
+            <a:graphic xmlns:a="http://schemas.openxmlformats.org/drawingml/2006/main">
+              <a:graphicData uri="http://schemas.openxmlformats.org/drawingml/2006/picture">
+                <pic:pic xmlns:pic="http://schemas.openxmlformats.org/drawingml/2006/picture">
+                  <pic:nvPicPr>
+                    <pic:cNvPr id="0" name="Picture 1"/>
+                    <pic:cNvPicPr>
+                      <a:picLocks noChangeAspect="1" noChangeArrowheads="1"/>
+                    </pic:cNvPicPr>
+                  </pic:nvPicPr>
+                  <pic:blipFill>
+                    <a:blip r:embed="rId12">
+                      <a:extLst>
+                        <a:ext uri="{28A0092B-C50C-407E-A947-70E740481C1C}">
+                          <a14:useLocalDpi xmlns:a14="http://schemas.microsoft.com/office/drawing/2010/main" val="0"/>
+                        </a:ext>
+                      </a:extLst>
+                    </a:blip>
+                    <a:srcRect/>
+                    <a:stretch>
+                      <a:fillRect/>
+                    </a:stretch>
+                  </pic:blipFill>
+                  <pic:spPr bwMode="auto">
+                    <a:xfrm>
+                      <a:off x="0" y="0"/>
+                      <a:ext cx="5886450" cy="3128010"/>
+                    </a:xfrm>
+                    <a:prstGeom prst="rect">
+                      <a:avLst/>
+                    </a:prstGeom>
+                    <a:noFill/>
+                    <a:ln>
+                      <a:noFill/>
+                    </a:ln>
+                  </pic:spPr>
+                </pic:pic>
+              </a:graphicData>
+            </a:graphic>
+          </wp:inline>
+        </w:drawing>
+      </w:r>
+    </w:p>
+    <w:p>
+      <w:pPr>
+        <w:spacing w:line="240" w:lineRule="auto"/>
+        <w:rPr>
+          <w:rFonts w:asciiTheme="majorHAnsi" w:hAnsiTheme="majorHAnsi" w:cstheme="majorHAnsi"/>
+          <w:sz w:val="24"/>
+          <w:szCs w:val="24"/>
+        </w:rPr>
+      </w:pPr>
+    </w:p>
+    <w:p>
+      <w:pPr>
+        <w:pStyle w:val="Heading1"/>
+        <w:numPr>
+          <w:ilvl w:val="0"/>
+          <w:numId w:val="13"/>
+        </w:numPr>
+        <w:spacing w:line="240" w:lineRule="auto"/>
+        <w:jc w:val="both"/>
         <w:rPr>
           <w:rFonts w:cstheme="majorHAnsi"/>
           <w:b/>
           <w:sz w:val="24"/>
           <w:szCs w:val="24"/>
         </w:rPr>
+      </w:pPr>
+      <w:bookmarkStart w:id="22" w:name="_Toc50748279"/>
+      <w:r>
+        <w:rPr>
+          <w:rFonts w:cstheme="majorHAnsi"/>
+          <w:b/>
+          <w:sz w:val="24"/>
+          <w:szCs w:val="24"/>
+        </w:rPr>
         <w:t>Setup</w:t>
       </w:r>
-      <w:bookmarkEnd w:id="21"/>
+      <w:bookmarkEnd w:id="22"/>
     </w:p>
     <w:p>
       <w:pPr>
@@ -5293,7 +5616,7 @@
         </w:rPr>
         <w:t xml:space="preserve">Git clone </w:t>
       </w:r>
-      <w:hyperlink r:id="rId12" w:history="1">
+      <w:hyperlink r:id="rId13" w:history="1">
         <w:r>
           <w:rPr>
             <w:rStyle w:val="Hyperlink"/>
@@ -5382,7 +5705,25 @@
           <w:sz w:val="24"/>
           <w:szCs w:val="24"/>
         </w:rPr>
-        <w:t xml:space="preserve">To run API(JSON Server): </w:t>
+        <w:t xml:space="preserve">To run </w:t>
+      </w:r>
+      <w:proofErr w:type="gramStart"/>
+      <w:r>
+        <w:rPr>
+          <w:rFonts w:asciiTheme="majorHAnsi" w:hAnsiTheme="majorHAnsi" w:cstheme="majorHAnsi"/>
+          <w:sz w:val="24"/>
+          <w:szCs w:val="24"/>
+        </w:rPr>
+        <w:t>API(</w:t>
+      </w:r>
+      <w:proofErr w:type="gramEnd"/>
+      <w:r>
+        <w:rPr>
+          <w:rFonts w:asciiTheme="majorHAnsi" w:hAnsiTheme="majorHAnsi" w:cstheme="majorHAnsi"/>
+          <w:sz w:val="24"/>
+          <w:szCs w:val="24"/>
+        </w:rPr>
+        <w:t xml:space="preserve">JSON Server): </w:t>
       </w:r>
       <w:proofErr w:type="spellStart"/>
       <w:r>
@@ -5465,7 +5806,16 @@
           <w:sz w:val="24"/>
           <w:szCs w:val="24"/>
         </w:rPr>
-        <w:t xml:space="preserve"> ng serv</w:t>
+        <w:t xml:space="preserve"> ng </w:t>
+      </w:r>
+      <w:proofErr w:type="gramStart"/>
+      <w:r>
+        <w:rPr>
+          <w:rFonts w:asciiTheme="majorHAnsi" w:hAnsiTheme="majorHAnsi" w:cstheme="majorHAnsi"/>
+          <w:sz w:val="24"/>
+          <w:szCs w:val="24"/>
+        </w:rPr>
+        <w:t>serv</w:t>
       </w:r>
       <w:r>
         <w:rPr>
@@ -5475,6 +5825,7 @@
         </w:rPr>
         <w:t>e</w:t>
       </w:r>
+      <w:proofErr w:type="gramEnd"/>
     </w:p>
     <w:p>
       <w:pPr>
@@ -5496,7 +5847,25 @@
           <w:sz w:val="24"/>
           <w:szCs w:val="24"/>
         </w:rPr>
-        <w:t xml:space="preserve">For testing : </w:t>
+        <w:t xml:space="preserve">For </w:t>
+      </w:r>
+      <w:proofErr w:type="gramStart"/>
+      <w:r>
+        <w:rPr>
+          <w:rFonts w:asciiTheme="majorHAnsi" w:hAnsiTheme="majorHAnsi" w:cstheme="majorHAnsi"/>
+          <w:sz w:val="24"/>
+          <w:szCs w:val="24"/>
+        </w:rPr>
+        <w:t>testing :</w:t>
+      </w:r>
+      <w:proofErr w:type="gramEnd"/>
+      <w:r>
+        <w:rPr>
+          <w:rFonts w:asciiTheme="majorHAnsi" w:hAnsiTheme="majorHAnsi" w:cstheme="majorHAnsi"/>
+          <w:sz w:val="24"/>
+          <w:szCs w:val="24"/>
+        </w:rPr>
+        <w:t xml:space="preserve"> </w:t>
       </w:r>
       <w:proofErr w:type="spellStart"/>
       <w:r>
@@ -5517,9 +5886,50 @@
         <w:t xml:space="preserve"> run test-watch</w:t>
       </w:r>
     </w:p>
+    <w:p>
+      <w:pPr>
+        <w:pStyle w:val="ListParagraph"/>
+        <w:numPr>
+          <w:ilvl w:val="0"/>
+          <w:numId w:val="20"/>
+        </w:numPr>
+        <w:spacing w:line="240" w:lineRule="auto"/>
+        <w:rPr>
+          <w:rFonts w:asciiTheme="majorHAnsi" w:hAnsiTheme="majorHAnsi" w:cstheme="majorHAnsi"/>
+          <w:sz w:val="24"/>
+          <w:szCs w:val="24"/>
+        </w:rPr>
+      </w:pPr>
+      <w:r>
+        <w:rPr>
+          <w:rFonts w:asciiTheme="majorHAnsi" w:hAnsiTheme="majorHAnsi" w:cstheme="majorHAnsi"/>
+          <w:sz w:val="24"/>
+          <w:szCs w:val="24"/>
+        </w:rPr>
+        <w:t xml:space="preserve">For Storybook: </w:t>
+      </w:r>
+      <w:proofErr w:type="spellStart"/>
+      <w:r>
+        <w:rPr>
+          <w:rFonts w:asciiTheme="majorHAnsi" w:hAnsiTheme="majorHAnsi" w:cstheme="majorHAnsi"/>
+          <w:sz w:val="24"/>
+          <w:szCs w:val="24"/>
+        </w:rPr>
+        <w:t>npm</w:t>
+      </w:r>
+      <w:proofErr w:type="spellEnd"/>
+      <w:r>
+        <w:rPr>
+          <w:rFonts w:asciiTheme="majorHAnsi" w:hAnsiTheme="majorHAnsi" w:cstheme="majorHAnsi"/>
+          <w:sz w:val="24"/>
+          <w:szCs w:val="24"/>
+        </w:rPr>
+        <w:t xml:space="preserve"> run storybook</w:t>
+      </w:r>
+    </w:p>
     <w:sectPr>
-      <w:headerReference w:type="default" r:id="rId13"/>
-      <w:footerReference w:type="default" r:id="rId14"/>
+      <w:headerReference w:type="default" r:id="rId14"/>
+      <w:footerReference w:type="default" r:id="rId15"/>
       <w:pgSz w:w="12240" w:h="15840"/>
       <w:pgMar w:top="1440" w:right="1440" w:bottom="1440" w:left="1530" w:header="720" w:footer="720" w:gutter="0"/>
       <w:cols w:space="720"/>
@@ -9977,7 +10387,7 @@
 </file>
 
 <file path=customXml/itemProps1.xml><?xml version="1.0" encoding="utf-8"?>
-<ds:datastoreItem xmlns:ds="http://schemas.openxmlformats.org/officeDocument/2006/customXml" ds:itemID="{19435962-66C8-4370-894C-F2B0E1CAD4DA}">
+<ds:datastoreItem xmlns:ds="http://schemas.openxmlformats.org/officeDocument/2006/customXml" ds:itemID="{52B92C33-D6C3-4370-A046-C7079AD736ED}">
   <ds:schemaRefs>
     <ds:schemaRef ds:uri="http://schemas.openxmlformats.org/officeDocument/2006/bibliography"/>
   </ds:schemaRefs>

</xml_diff>